<commit_message>
lin, li, yoon, budget
</commit_message>
<xml_diff>
--- a/biomagnetometer/darpa/Fabrication Process_yky_05112017.docx
+++ b/biomagnetometer/darpa/Fabrication Process_yky_05112017.docx
@@ -169,10 +169,10 @@
         <w:tblStyle w:val="TableGrid"/>
         <w:tblW w:w="9350" w:type="dxa"/>
         <w:jc w:val="left"/>
-        <w:tblInd w:w="0" w:type="dxa"/>
+        <w:tblInd w:w="-5" w:type="dxa"/>
         <w:tblCellMar>
           <w:top w:w="0" w:type="dxa"/>
-          <w:left w:w="108" w:type="dxa"/>
+          <w:left w:w="103" w:type="dxa"/>
           <w:bottom w:w="0" w:type="dxa"/>
           <w:right w:w="108" w:type="dxa"/>
         </w:tblCellMar>
@@ -190,7 +190,7 @@
             <w:tcBorders/>
             <w:shd w:fill="auto" w:val="clear"/>
             <w:tcMar>
-              <w:left w:w="108" w:type="dxa"/>
+              <w:left w:w="103" w:type="dxa"/>
             </w:tcMar>
             <w:vAlign w:val="center"/>
           </w:tcPr>
@@ -204,7 +204,7 @@
             <w:r>
               <w:rPr/>
               <w:drawing>
-                <wp:inline distT="0" distB="7620" distL="0" distR="0">
+                <wp:inline distT="0" distB="0" distL="0" distR="0">
                   <wp:extent cx="2653665" cy="1764665"/>
                   <wp:effectExtent l="0" t="0" r="0" b="0"/>
                   <wp:docPr id="1" name="Picture 3" descr=""/>
@@ -249,7 +249,7 @@
             <w:tcBorders/>
             <w:shd w:fill="auto" w:val="clear"/>
             <w:tcMar>
-              <w:left w:w="108" w:type="dxa"/>
+              <w:left w:w="103" w:type="dxa"/>
             </w:tcMar>
             <w:vAlign w:val="center"/>
           </w:tcPr>
@@ -314,7 +314,7 @@
             <w:tcBorders/>
             <w:shd w:fill="auto" w:val="clear"/>
             <w:tcMar>
-              <w:left w:w="108" w:type="dxa"/>
+              <w:left w:w="103" w:type="dxa"/>
             </w:tcMar>
           </w:tcPr>
           <w:p>
@@ -335,7 +335,7 @@
                       <wp:positionV relativeFrom="paragraph">
                         <wp:posOffset>31115</wp:posOffset>
                       </wp:positionV>
-                      <wp:extent cx="5739130" cy="279400"/>
+                      <wp:extent cx="5739765" cy="280035"/>
                       <wp:effectExtent l="0" t="0" r="0" b="6985"/>
                       <wp:wrapNone/>
                       <wp:docPr id="3" name="Group 17"/>
@@ -346,7 +346,7 @@
                             <wpg:grpSpPr>
                               <a:xfrm>
                                 <a:off x="0" y="0"/>
-                                <a:ext cx="5738400" cy="278640"/>
+                                <a:ext cx="5739120" cy="279360"/>
                               </a:xfrm>
                             </wpg:grpSpPr>
                             <wpg:grpSp>
@@ -354,7 +354,7 @@
                               <wpg:grpSpPr>
                                 <a:xfrm>
                                   <a:off x="0" y="5040"/>
-                                  <a:ext cx="751680" cy="273600"/>
+                                  <a:ext cx="751320" cy="274320"/>
                                 </a:xfrm>
                               </wpg:grpSpPr>
                               <wps:wsp>
@@ -362,7 +362,7 @@
                                 <wps:spPr>
                                   <a:xfrm>
                                     <a:off x="181080" y="0"/>
-                                    <a:ext cx="570960" cy="273600"/>
+                                    <a:ext cx="570240" cy="274320"/>
                                   </a:xfrm>
                                   <a:prstGeom prst="rect">
                                     <a:avLst/>
@@ -405,13 +405,15 @@
                                           <w:iCs w:val="false"/>
                                           <w:smallCaps w:val="false"/>
                                           <w:caps w:val="false"/>
+                                          <w:rFonts w:asciiTheme="minorHAnsi" w:cstheme="minorBidi" w:eastAsiaTheme="minorHAnsi" w:hAnsiTheme="minorHAnsi" w:ascii="Calibri" w:hAnsi="Calibri"/>
+                                          <w:color w:val="000000"/>
                                         </w:rPr>
                                         <w:t>Silicon</w:t>
                                       </w:r>
                                     </w:p>
                                   </w:txbxContent>
                                 </wps:txbx>
-                                <wps:bodyPr>
+                                <wps:bodyPr lIns="90000" rIns="90000" tIns="45000" bIns="45000">
                                   <a:noAutofit/>
                                 </wps:bodyPr>
                               </wps:wsp>
@@ -420,7 +422,7 @@
                                 <wps:spPr>
                                   <a:xfrm>
                                     <a:off x="0" y="47520"/>
-                                    <a:ext cx="182160" cy="182160"/>
+                                    <a:ext cx="181440" cy="182880"/>
                                   </a:xfrm>
                                   <a:prstGeom prst="rect">
                                     <a:avLst/>
@@ -454,7 +456,7 @@
                               <wpg:grpSpPr>
                                 <a:xfrm>
                                   <a:off x="813960" y="5040"/>
-                                  <a:ext cx="1685160" cy="273600"/>
+                                  <a:ext cx="1685160" cy="274320"/>
                                 </a:xfrm>
                               </wpg:grpSpPr>
                               <wps:wsp>
@@ -462,7 +464,7 @@
                                 <wps:spPr>
                                   <a:xfrm>
                                     <a:off x="181080" y="0"/>
-                                    <a:ext cx="1504440" cy="273600"/>
+                                    <a:ext cx="1504440" cy="274320"/>
                                   </a:xfrm>
                                   <a:prstGeom prst="rect">
                                     <a:avLst/>
@@ -505,13 +507,15 @@
                                           <w:iCs w:val="false"/>
                                           <w:smallCaps w:val="false"/>
                                           <w:caps w:val="false"/>
+                                          <w:rFonts w:asciiTheme="minorHAnsi" w:cstheme="minorBidi" w:eastAsiaTheme="minorHAnsi" w:hAnsiTheme="minorHAnsi" w:ascii="Calibri" w:hAnsi="Calibri"/>
+                                          <w:color w:val="000000"/>
                                         </w:rPr>
                                         <w:t>Piezoelectric cantilever</w:t>
                                       </w:r>
                                     </w:p>
                                   </w:txbxContent>
                                 </wps:txbx>
-                                <wps:bodyPr>
+                                <wps:bodyPr lIns="90000" rIns="90000" tIns="45000" bIns="45000">
                                   <a:noAutofit/>
                                 </wps:bodyPr>
                               </wps:wsp>
@@ -520,7 +524,7 @@
                                 <wps:spPr>
                                   <a:xfrm>
                                     <a:off x="0" y="47520"/>
-                                    <a:ext cx="182160" cy="182160"/>
+                                    <a:ext cx="181440" cy="182880"/>
                                   </a:xfrm>
                                   <a:prstGeom prst="rect">
                                     <a:avLst/>
@@ -553,16 +557,16 @@
                               <wpg:cNvGrpSpPr/>
                               <wpg:grpSpPr>
                                 <a:xfrm>
-                                  <a:off x="2566800" y="5040"/>
-                                  <a:ext cx="1581120" cy="273600"/>
+                                  <a:off x="2567160" y="5040"/>
+                                  <a:ext cx="1580400" cy="274320"/>
                                 </a:xfrm>
                               </wpg:grpSpPr>
                               <wps:wsp>
                                 <wps:cNvSpPr/>
                                 <wps:spPr>
                                   <a:xfrm>
-                                    <a:off x="180720" y="0"/>
-                                    <a:ext cx="1400040" cy="273600"/>
+                                    <a:off x="181080" y="0"/>
+                                    <a:ext cx="1399680" cy="274320"/>
                                   </a:xfrm>
                                   <a:prstGeom prst="rect">
                                     <a:avLst/>
@@ -605,13 +609,15 @@
                                           <w:iCs w:val="false"/>
                                           <w:smallCaps w:val="false"/>
                                           <w:caps w:val="false"/>
+                                          <w:rFonts w:asciiTheme="minorHAnsi" w:cstheme="minorBidi" w:eastAsiaTheme="minorHAnsi" w:hAnsiTheme="minorHAnsi" w:ascii="Calibri" w:hAnsi="Calibri"/>
+                                          <w:color w:val="000000"/>
                                         </w:rPr>
                                         <w:t>Magnetic proof mass</w:t>
                                       </w:r>
                                     </w:p>
                                   </w:txbxContent>
                                 </wps:txbx>
-                                <wps:bodyPr>
+                                <wps:bodyPr lIns="90000" rIns="90000" tIns="45000" bIns="45000">
                                   <a:noAutofit/>
                                 </wps:bodyPr>
                               </wps:wsp>
@@ -620,7 +626,7 @@
                                 <wps:spPr>
                                   <a:xfrm>
                                     <a:off x="0" y="47520"/>
-                                    <a:ext cx="182160" cy="182160"/>
+                                    <a:ext cx="181440" cy="182880"/>
                                   </a:xfrm>
                                   <a:prstGeom prst="rect">
                                     <a:avLst/>
@@ -653,16 +659,16 @@
                               <wpg:cNvGrpSpPr/>
                               <wpg:grpSpPr>
                                 <a:xfrm>
-                                  <a:off x="4210560" y="0"/>
-                                  <a:ext cx="1527840" cy="273600"/>
+                                  <a:off x="4211280" y="0"/>
+                                  <a:ext cx="1527840" cy="274320"/>
                                 </a:xfrm>
                               </wpg:grpSpPr>
                               <wps:wsp>
                                 <wps:cNvSpPr/>
                                 <wps:spPr>
                                   <a:xfrm>
-                                    <a:off x="181080" y="0"/>
-                                    <a:ext cx="1346760" cy="273600"/>
+                                    <a:off x="181800" y="0"/>
+                                    <a:ext cx="1346040" cy="274320"/>
                                   </a:xfrm>
                                   <a:prstGeom prst="rect">
                                     <a:avLst/>
@@ -705,13 +711,15 @@
                                           <w:iCs w:val="false"/>
                                           <w:smallCaps w:val="false"/>
                                           <w:caps w:val="false"/>
+                                          <w:rFonts w:asciiTheme="minorHAnsi" w:cstheme="minorBidi" w:eastAsiaTheme="minorHAnsi" w:hAnsiTheme="minorHAnsi" w:ascii="Calibri" w:hAnsi="Calibri"/>
+                                          <w:color w:val="000000"/>
                                         </w:rPr>
                                         <w:t>Metal interconnects</w:t>
                                       </w:r>
                                     </w:p>
                                   </w:txbxContent>
                                 </wps:txbx>
-                                <wps:bodyPr>
+                                <wps:bodyPr lIns="90000" rIns="90000" tIns="45000" bIns="45000">
                                   <a:noAutofit/>
                                 </wps:bodyPr>
                               </wps:wsp>
@@ -720,7 +728,7 @@
                                 <wps:spPr>
                                   <a:xfrm>
                                     <a:off x="0" y="47520"/>
-                                    <a:ext cx="182160" cy="182160"/>
+                                    <a:ext cx="182160" cy="182880"/>
                                   </a:xfrm>
                                   <a:prstGeom prst="rect">
                                     <a:avLst/>
@@ -757,9 +765,9 @@
                 </mc:Choice>
                 <mc:Fallback>
                   <w:pict>
-                    <v:group id="shape_0" alt="Group 17" style="position:absolute;margin-left:7.1pt;margin-top:2.45pt;width:451.8pt;height:21.9pt" coordorigin="142,49" coordsize="9036,438">
-                      <v:group id="shape_0" alt="Group 13" style="position:absolute;left:142;top:57;width:1184;height:431">
-                        <v:rect id="shape_0" ID="Text Box 2" fillcolor="white" stroked="f" style="position:absolute;left:427;top:57;width:898;height:430">
+                    <v:group id="shape_0" alt="Group 17" style="position:absolute;margin-left:7.1pt;margin-top:2.45pt;width:451.9pt;height:22pt" coordorigin="142,49" coordsize="9038,440">
+                      <v:group id="shape_0" style="position:absolute;left:142;top:57;width:1183;height:432">
+                        <v:rect id="shape_0" fillcolor="white" stroked="f" style="position:absolute;left:427;top:57;width:897;height:431">
                           <v:textbox>
                             <w:txbxContent>
                               <w:p>
@@ -785,6 +793,8 @@
                                     <w:iCs w:val="false"/>
                                     <w:smallCaps w:val="false"/>
                                     <w:caps w:val="false"/>
+                                    <w:rFonts w:asciiTheme="minorHAnsi" w:cstheme="minorBidi" w:eastAsiaTheme="minorHAnsi" w:hAnsiTheme="minorHAnsi" w:ascii="Calibri" w:hAnsi="Calibri"/>
+                                    <w:color w:val="000000"/>
                                   </w:rPr>
                                   <w:t>Silicon</w:t>
                                 </w:r>
@@ -793,31 +803,16 @@
                           </v:textbox>
                           <w10:wrap type="square"/>
                           <v:fill o:detectmouseclick="t" type="solid" color2="black"/>
-                          <v:stroke color="#3465a4" weight="9360" joinstyle="miter" endcap="flat"/>
+                          <v:stroke color="#3465a4" weight="9360" joinstyle="round" endcap="flat"/>
                         </v:rect>
-                        <v:rect id="shape_0" ID="Rectangle 9" fillcolor="#777777" stroked="f" style="position:absolute;left:142;top:132;width:286;height:286">
-                          <v:textbox>
-                            <w:txbxContent>
-                              <w:p>
-                                <w:pPr>
-                                  <w:overflowPunct w:val="false"/>
-                                  <w:spacing w:before="0" w:after="0" w:lineRule="auto" w:line="240"/>
-                                  <w:jc w:val="left"/>
-                                  <w:rPr/>
-                                </w:pPr>
-                                <w:r>
-                                  <w:rPr/>
-                                </w:r>
-                              </w:p>
-                            </w:txbxContent>
-                          </v:textbox>
+                        <v:rect id="shape_0" fillcolor="#777777" stroked="f" style="position:absolute;left:142;top:132;width:285;height:287">
                           <w10:wrap type="none"/>
                           <v:fill o:detectmouseclick="t" type="solid" color2="#888888"/>
                           <v:stroke color="#3465a4" weight="12600" joinstyle="miter" endcap="flat"/>
                         </v:rect>
                       </v:group>
-                      <v:group id="shape_0" alt="Group 14" style="position:absolute;left:1424;top:57;width:2654;height:431">
-                        <v:rect id="shape_0" ID="Text Box 2" fillcolor="white" stroked="f" style="position:absolute;left:1709;top:57;width:2368;height:430">
+                      <v:group id="shape_0" style="position:absolute;left:1424;top:57;width:2654;height:432">
+                        <v:rect id="shape_0" fillcolor="white" stroked="f" style="position:absolute;left:1709;top:57;width:2368;height:431">
                           <v:textbox>
                             <w:txbxContent>
                               <w:p>
@@ -843,6 +838,8 @@
                                     <w:iCs w:val="false"/>
                                     <w:smallCaps w:val="false"/>
                                     <w:caps w:val="false"/>
+                                    <w:rFonts w:asciiTheme="minorHAnsi" w:cstheme="minorBidi" w:eastAsiaTheme="minorHAnsi" w:hAnsiTheme="minorHAnsi" w:ascii="Calibri" w:hAnsi="Calibri"/>
+                                    <w:color w:val="000000"/>
                                   </w:rPr>
                                   <w:t>Piezoelectric cantilever</w:t>
                                 </w:r>
@@ -851,31 +848,16 @@
                           </v:textbox>
                           <w10:wrap type="square"/>
                           <v:fill o:detectmouseclick="t" type="solid" color2="black"/>
-                          <v:stroke color="#3465a4" weight="9360" joinstyle="miter" endcap="flat"/>
+                          <v:stroke color="#3465a4" weight="9360" joinstyle="round" endcap="flat"/>
                         </v:rect>
-                        <v:rect id="shape_0" ID="Rectangle 10" fillcolor="#006400" stroked="f" style="position:absolute;left:1424;top:132;width:286;height:286">
-                          <v:textbox>
-                            <w:txbxContent>
-                              <w:p>
-                                <w:pPr>
-                                  <w:overflowPunct w:val="false"/>
-                                  <w:spacing w:before="0" w:after="0" w:lineRule="auto" w:line="240"/>
-                                  <w:jc w:val="left"/>
-                                  <w:rPr/>
-                                </w:pPr>
-                                <w:r>
-                                  <w:rPr/>
-                                </w:r>
-                              </w:p>
-                            </w:txbxContent>
-                          </v:textbox>
+                        <v:rect id="shape_0" fillcolor="#006400" stroked="f" style="position:absolute;left:1424;top:132;width:285;height:287">
                           <w10:wrap type="none"/>
                           <v:fill o:detectmouseclick="t" type="solid" color2="#ff9bff"/>
                           <v:stroke color="#3465a4" weight="12600" joinstyle="miter" endcap="flat"/>
                         </v:rect>
                       </v:group>
-                      <v:group id="shape_0" alt="Group 15" style="position:absolute;left:4184;top:57;width:2490;height:431">
-                        <v:rect id="shape_0" ID="Text Box 2" fillcolor="white" stroked="f" style="position:absolute;left:4469;top:57;width:2204;height:430">
+                      <v:group id="shape_0" style="position:absolute;left:4185;top:57;width:2489;height:432">
+                        <v:rect id="shape_0" fillcolor="white" stroked="f" style="position:absolute;left:4470;top:57;width:2203;height:431">
                           <v:textbox>
                             <w:txbxContent>
                               <w:p>
@@ -901,6 +883,8 @@
                                     <w:iCs w:val="false"/>
                                     <w:smallCaps w:val="false"/>
                                     <w:caps w:val="false"/>
+                                    <w:rFonts w:asciiTheme="minorHAnsi" w:cstheme="minorBidi" w:eastAsiaTheme="minorHAnsi" w:hAnsiTheme="minorHAnsi" w:ascii="Calibri" w:hAnsi="Calibri"/>
+                                    <w:color w:val="000000"/>
                                   </w:rPr>
                                   <w:t>Magnetic proof mass</w:t>
                                 </w:r>
@@ -909,31 +893,16 @@
                           </v:textbox>
                           <w10:wrap type="square"/>
                           <v:fill o:detectmouseclick="t" type="solid" color2="black"/>
-                          <v:stroke color="#3465a4" weight="9360" joinstyle="miter" endcap="flat"/>
+                          <v:stroke color="#3465a4" weight="9360" joinstyle="round" endcap="flat"/>
                         </v:rect>
-                        <v:rect id="shape_0" ID="Rectangle 11" fillcolor="#003973" stroked="f" style="position:absolute;left:4184;top:132;width:286;height:286">
-                          <v:textbox>
-                            <w:txbxContent>
-                              <w:p>
-                                <w:pPr>
-                                  <w:overflowPunct w:val="false"/>
-                                  <w:spacing w:before="0" w:after="0" w:lineRule="auto" w:line="240"/>
-                                  <w:jc w:val="left"/>
-                                  <w:rPr/>
-                                </w:pPr>
-                                <w:r>
-                                  <w:rPr/>
-                                </w:r>
-                              </w:p>
-                            </w:txbxContent>
-                          </v:textbox>
+                        <v:rect id="shape_0" fillcolor="#003973" stroked="f" style="position:absolute;left:4185;top:132;width:285;height:287">
                           <w10:wrap type="none"/>
                           <v:fill o:detectmouseclick="t" type="solid" color2="#ffc68c"/>
                           <v:stroke color="#3465a4" weight="12600" joinstyle="miter" endcap="flat"/>
                         </v:rect>
                       </v:group>
-                      <v:group id="shape_0" alt="Group 16" style="position:absolute;left:6773;top:49;width:2406;height:431">
-                        <v:rect id="shape_0" ID="Text Box 2" fillcolor="white" stroked="f" style="position:absolute;left:7058;top:49;width:2120;height:430">
+                      <v:group id="shape_0" style="position:absolute;left:6774;top:49;width:2407;height:432">
+                        <v:rect id="shape_0" fillcolor="white" stroked="f" style="position:absolute;left:7060;top:49;width:2119;height:431">
                           <v:textbox>
                             <w:txbxContent>
                               <w:p>
@@ -959,6 +928,8 @@
                                     <w:iCs w:val="false"/>
                                     <w:smallCaps w:val="false"/>
                                     <w:caps w:val="false"/>
+                                    <w:rFonts w:asciiTheme="minorHAnsi" w:cstheme="minorBidi" w:eastAsiaTheme="minorHAnsi" w:hAnsiTheme="minorHAnsi" w:ascii="Calibri" w:hAnsi="Calibri"/>
+                                    <w:color w:val="000000"/>
                                   </w:rPr>
                                   <w:t>Metal interconnects</w:t>
                                 </w:r>
@@ -967,24 +938,9 @@
                           </v:textbox>
                           <w10:wrap type="square"/>
                           <v:fill o:detectmouseclick="t" type="solid" color2="black"/>
-                          <v:stroke color="#3465a4" weight="9360" joinstyle="miter" endcap="flat"/>
+                          <v:stroke color="#3465a4" weight="9360" joinstyle="round" endcap="flat"/>
                         </v:rect>
-                        <v:rect id="shape_0" ID="Rectangle 12" fillcolor="#eeee00" stroked="f" style="position:absolute;left:6773;top:124;width:286;height:286">
-                          <v:textbox>
-                            <w:txbxContent>
-                              <w:p>
-                                <w:pPr>
-                                  <w:overflowPunct w:val="false"/>
-                                  <w:spacing w:before="0" w:after="0" w:lineRule="auto" w:line="240"/>
-                                  <w:jc w:val="left"/>
-                                  <w:rPr/>
-                                </w:pPr>
-                                <w:r>
-                                  <w:rPr/>
-                                </w:r>
-                              </w:p>
-                            </w:txbxContent>
-                          </v:textbox>
+                        <v:rect id="shape_0" fillcolor="#eeee00" stroked="f" style="position:absolute;left:6774;top:124;width:286;height:287">
                           <w10:wrap type="none"/>
                           <v:fill o:detectmouseclick="t" type="solid" color2="#1111ff"/>
                           <v:stroke color="#3465a4" weight="12600" joinstyle="miter" endcap="flat"/>
@@ -1000,34 +956,6 @@
                 <w:color w:val="FFFFFF" w:themeColor="background1"/>
               </w:rPr>
               <w:t>blank</w:t>
-            </w:r>
-          </w:p>
-        </w:tc>
-      </w:tr>
-      <w:tr>
-        <w:trPr>
-          <w:trHeight w:val="917" w:hRule="atLeast"/>
-        </w:trPr>
-        <w:tc>
-          <w:tcPr>
-            <w:tcW w:w="9349" w:type="dxa"/>
-            <w:gridSpan w:val="2"/>
-            <w:tcBorders/>
-            <w:shd w:fill="auto" w:val="clear"/>
-            <w:tcMar>
-              <w:left w:w="108" w:type="dxa"/>
-            </w:tcMar>
-          </w:tcPr>
-          <w:p>
-            <w:pPr>
-              <w:pStyle w:val="Caption1"/>
-              <w:spacing w:lineRule="auto" w:line="240" w:before="0" w:after="0"/>
-              <w:jc w:val="center"/>
-              <w:rPr/>
-            </w:pPr>
-            <w:r>
-              <w:rPr/>
-              <w:t>Figure 3: (Left) 3D view of the entire sensor array (15 x 5). The columns, left facing and right facing cantilevers, are individually addressed and the unconnected terminals (top and bottom corners) are ground. The ground interconnects are not shown to not simplify the image. (Right) 3D close up view of the cantilevers, which are connected in series on each column.</w:t>
             </w:r>
           </w:p>
         </w:tc>
@@ -1987,7 +1915,6 @@
     <w:rPrDefault>
       <w:rPr>
         <w:rFonts w:ascii="Calibri" w:hAnsi="Calibri" w:eastAsia="Calibri" w:cs="" w:asciiTheme="minorHAnsi" w:cstheme="minorBidi" w:eastAsiaTheme="minorHAnsi" w:hAnsiTheme="minorHAnsi"/>
-        <w:sz w:val="22"/>
         <w:szCs w:val="22"/>
         <w:lang w:val="en-US" w:eastAsia="en-US" w:bidi="ar-SA"/>
       </w:rPr>
@@ -2383,7 +2310,7 @@
     </w:pPr>
     <w:rPr>
       <w:rFonts w:ascii="Calibri" w:hAnsi="Calibri" w:eastAsia="Calibri" w:cs="" w:asciiTheme="minorHAnsi" w:cstheme="minorBidi" w:eastAsiaTheme="minorHAnsi" w:hAnsiTheme="minorHAnsi"/>
-      <w:color w:val="auto"/>
+      <w:color w:val="00000A"/>
       <w:sz w:val="22"/>
       <w:szCs w:val="22"/>
       <w:lang w:val="en-US" w:eastAsia="en-US" w:bidi="ar-SA"/>
@@ -2473,6 +2400,13 @@
   </w:style>
   <w:style w:type="character" w:styleId="ListLabel8">
     <w:name w:val="ListLabel 8"/>
+    <w:qFormat/>
+    <w:rPr>
+      <w:b/>
+    </w:rPr>
+  </w:style>
+  <w:style w:type="character" w:styleId="ListLabel9">
+    <w:name w:val="ListLabel 9"/>
     <w:qFormat/>
     <w:rPr>
       <w:b/>

</xml_diff>